<commit_message>
Final Version and Heleni Feriadis HR01
</commit_message>
<xml_diff>
--- a/HR7003/HR7003_01_UEL2020732.docx
+++ b/HR7003/HR7003_01_UEL2020732.docx
@@ -448,7 +448,7 @@
           <w:lang w:val="en-US"/>
         </w:rPr>
       </w:pPr>
-      <w:bookmarkStart w:id="0" w:name="_Toc122086682"/>
+      <w:bookmarkStart w:id="0" w:name="_Toc122615069"/>
       <w:r>
         <w:rPr>
           <w:lang w:val="en-US"/>
@@ -668,7 +668,7 @@
           <w:numId w:val="0"/>
         </w:numPr>
       </w:pPr>
-      <w:bookmarkStart w:id="1" w:name="_Toc122086683"/>
+      <w:bookmarkStart w:id="1" w:name="_Toc122615070"/>
       <w:r>
         <w:t>ΠΕΡΙΛΗΨΗ</w:t>
       </w:r>
@@ -676,7 +676,13 @@
     </w:p>
     <w:p>
       <w:r>
-        <w:t xml:space="preserve">Η αλγοριθμική λήψη αποφάσεων γίνεται ολοένα και πιο κυρίαρχη ως μια νέα πηγή συμβουλών για την πρόσληψη ανθρώπινου δυναμικού και την ανάπτυξη ανθρώπινου δυναμικού. Ενώ οι εταιρείες εφαρμόζουν αλγοριθμική λήψη αποφάσεων για εξοικονόμηση κόστους καθώς και για αύξηση της αποτελεσματικότητας και της αντικειμενικότητας, η αλγοριθμική λήψη αποφάσεων μπορεί επίσης να οδηγήσει σε άδικη μεταχείριση ορισμένων ομάδων ανθρώπων, σιωπηρές διακρίσεις και αντιληπτή αδικία. Η τρέχουσα γνώση σχετικά με τις απειλές αδικίας και (σιωπηρής) διάκρισης από την αλγοριθμική λήψη αποφάσεων είναι ως επί το </w:t>
+        <w:t>Η αλγοριθμική λήψη αποφάσεων γίνεται ολοένα και πιο κυρίαρχη ως μια νέα πηγή συμβουλών για την πρόσληψη</w:t>
+      </w:r>
+      <w:r>
+        <w:t xml:space="preserve"> </w:t>
+      </w:r>
+      <w:r>
+        <w:t xml:space="preserve">και την ανάπτυξη ανθρώπινου δυναμικού. Ενώ οι εταιρείες εφαρμόζουν αλγοριθμική λήψη αποφάσεων για εξοικονόμηση κόστους καθώς και για αύξηση της αποτελεσματικότητας και της αντικειμενικότητας, η αλγοριθμική λήψη αποφάσεων μπορεί επίσης να οδηγήσει σε άδικη μεταχείριση ορισμένων ομάδων ανθρώπων, σιωπηρές διακρίσεις και αντιληπτή αδικία. Η τρέχουσα γνώση σχετικά με τις απειλές αδικίας και διάκρισης από την αλγοριθμική λήψη αποφάσεων είναι ως επί το </w:t>
       </w:r>
       <w:proofErr w:type="spellStart"/>
       <w:r>
@@ -684,10 +690,10 @@
       </w:r>
       <w:proofErr w:type="spellEnd"/>
       <w:r>
-        <w:t xml:space="preserve"> ανεξερεύνητη στο πλαίσιο της διαχείρισης ανθρώπινων πόρων. Στόχος μας είναι να αποσαφηνίσουμε την τρέχουσα κατάσταση της έρευνας σχετικά με την πρόσληψη ανθρώπινου δυναμικού και την ανάπτυξη ανθρώπινου δυναμικού, να εντοπίσουμε κενά αλγοριθμικών μεθόδων και να παρέχουμε κρίσιμες μελλοντικές κατευθύνσεις. Με βάση μια συστηματική ανασκόπηση </w:t>
-      </w:r>
-      <w:r>
-        <w:t>6</w:t>
+        <w:t xml:space="preserve"> ανεξερεύνητη στο πλαίσιο της διαχείρισης ανθρώπινων πόρων. Στόχος μας είναι να αποσαφηνίσουμε την τρέχουσα κατάσταση της έρευνας σχετικά με την πρόσληψη και την ανάπτυξη ανθρώπινου δυναμικού, να εντοπίσουμε κενά αλγοριθμικών μεθόδων και να παρέχουμε κρίσιμες μελλοντικές κατευθύνσεις. Με βάση μια συστηματική ανασκόπηση </w:t>
+      </w:r>
+      <w:r>
+        <w:t>8</w:t>
       </w:r>
       <w:r>
         <w:t xml:space="preserve"> άρθρων περιοδικών από το 2014 έως το 2020, παρουσιάζουμε ορισμένες εφαρμογές της αλγοριθμικής λήψης αποφάσεων και αξιολογούμε τις πιθανές παγίδες σε αυτές τις δύο βασικές λειτουργίες HR.</w:t>
@@ -828,7 +834,7 @@
             </w:rPr>
             <w:fldChar w:fldCharType="separate"/>
           </w:r>
-          <w:hyperlink w:anchor="_Toc122086682" w:history="1">
+          <w:hyperlink w:anchor="_Toc122615069" w:history="1">
             <w:r>
               <w:rPr>
                 <w:rStyle w:val="Hyperlink"/>
@@ -867,7 +873,7 @@
                 <w:sz w:val="24"/>
                 <w:szCs w:val="24"/>
               </w:rPr>
-              <w:instrText xml:space="preserve"> PAGEREF _Toc122086682 \h </w:instrText>
+              <w:instrText xml:space="preserve"> PAGEREF _Toc122615069 \h </w:instrText>
             </w:r>
             <w:r>
               <w:rPr>
@@ -923,7 +929,7 @@
               <w:szCs w:val="24"/>
             </w:rPr>
           </w:pPr>
-          <w:hyperlink w:anchor="_Toc122086683" w:history="1">
+          <w:hyperlink w:anchor="_Toc122615070" w:history="1">
             <w:r>
               <w:rPr>
                 <w:rStyle w:val="Hyperlink"/>
@@ -962,7 +968,7 @@
                 <w:sz w:val="24"/>
                 <w:szCs w:val="24"/>
               </w:rPr>
-              <w:instrText xml:space="preserve"> PAGEREF _Toc122086683 \h </w:instrText>
+              <w:instrText xml:space="preserve"> PAGEREF _Toc122615070 \h </w:instrText>
             </w:r>
             <w:r>
               <w:rPr>
@@ -1019,7 +1025,7 @@
               <w:szCs w:val="24"/>
             </w:rPr>
           </w:pPr>
-          <w:hyperlink w:anchor="_Toc122086684" w:history="1">
+          <w:hyperlink w:anchor="_Toc122615071" w:history="1">
             <w:r>
               <w:rPr>
                 <w:rStyle w:val="Hyperlink"/>
@@ -1077,7 +1083,7 @@
                 <w:sz w:val="24"/>
                 <w:szCs w:val="24"/>
               </w:rPr>
-              <w:instrText xml:space="preserve"> PAGEREF _Toc122086684 \h </w:instrText>
+              <w:instrText xml:space="preserve"> PAGEREF _Toc122615071 \h </w:instrText>
             </w:r>
             <w:r>
               <w:rPr>
@@ -1134,7 +1140,7 @@
               <w:szCs w:val="24"/>
             </w:rPr>
           </w:pPr>
-          <w:hyperlink w:anchor="_Toc122086685" w:history="1">
+          <w:hyperlink w:anchor="_Toc122615072" w:history="1">
             <w:r>
               <w:rPr>
                 <w:rStyle w:val="Hyperlink"/>
@@ -1192,7 +1198,7 @@
                 <w:sz w:val="24"/>
                 <w:szCs w:val="24"/>
               </w:rPr>
-              <w:instrText xml:space="preserve"> PAGEREF _Toc122086685 \h </w:instrText>
+              <w:instrText xml:space="preserve"> PAGEREF _Toc122615072 \h </w:instrText>
             </w:r>
             <w:r>
               <w:rPr>
@@ -1249,7 +1255,7 @@
               <w:szCs w:val="24"/>
             </w:rPr>
           </w:pPr>
-          <w:hyperlink w:anchor="_Toc122086686" w:history="1">
+          <w:hyperlink w:anchor="_Toc122615073" w:history="1">
             <w:r>
               <w:rPr>
                 <w:rStyle w:val="Hyperlink"/>
@@ -1307,7 +1313,7 @@
                 <w:sz w:val="24"/>
                 <w:szCs w:val="24"/>
               </w:rPr>
-              <w:instrText xml:space="preserve"> PAGEREF _Toc122086686 \h </w:instrText>
+              <w:instrText xml:space="preserve"> PAGEREF _Toc122615073 \h </w:instrText>
             </w:r>
             <w:r>
               <w:rPr>
@@ -1364,7 +1370,7 @@
               <w:szCs w:val="24"/>
             </w:rPr>
           </w:pPr>
-          <w:hyperlink w:anchor="_Toc122086687" w:history="1">
+          <w:hyperlink w:anchor="_Toc122615074" w:history="1">
             <w:r>
               <w:rPr>
                 <w:rStyle w:val="Hyperlink"/>
@@ -1422,7 +1428,7 @@
                 <w:sz w:val="24"/>
                 <w:szCs w:val="24"/>
               </w:rPr>
-              <w:instrText xml:space="preserve"> PAGEREF _Toc122086687 \h </w:instrText>
+              <w:instrText xml:space="preserve"> PAGEREF _Toc122615074 \h </w:instrText>
             </w:r>
             <w:r>
               <w:rPr>
@@ -1479,7 +1485,7 @@
               <w:szCs w:val="24"/>
             </w:rPr>
           </w:pPr>
-          <w:hyperlink w:anchor="_Toc122086688" w:history="1">
+          <w:hyperlink w:anchor="_Toc122615075" w:history="1">
             <w:r>
               <w:rPr>
                 <w:rStyle w:val="Hyperlink"/>
@@ -1537,7 +1543,7 @@
                 <w:sz w:val="24"/>
                 <w:szCs w:val="24"/>
               </w:rPr>
-              <w:instrText xml:space="preserve"> PAGEREF _Toc122086688 \h </w:instrText>
+              <w:instrText xml:space="preserve"> PAGEREF _Toc122615075 \h </w:instrText>
             </w:r>
             <w:r>
               <w:rPr>
@@ -1594,7 +1600,7 @@
               <w:szCs w:val="24"/>
             </w:rPr>
           </w:pPr>
-          <w:hyperlink w:anchor="_Toc122086689" w:history="1">
+          <w:hyperlink w:anchor="_Toc122615076" w:history="1">
             <w:r>
               <w:rPr>
                 <w:rStyle w:val="Hyperlink"/>
@@ -1652,7 +1658,7 @@
                 <w:sz w:val="24"/>
                 <w:szCs w:val="24"/>
               </w:rPr>
-              <w:instrText xml:space="preserve"> PAGEREF _Toc122086689 \h </w:instrText>
+              <w:instrText xml:space="preserve"> PAGEREF _Toc122615076 \h </w:instrText>
             </w:r>
             <w:r>
               <w:rPr>
@@ -1709,7 +1715,7 @@
               <w:szCs w:val="24"/>
             </w:rPr>
           </w:pPr>
-          <w:hyperlink w:anchor="_Toc122086690" w:history="1">
+          <w:hyperlink w:anchor="_Toc122615077" w:history="1">
             <w:r>
               <w:rPr>
                 <w:rStyle w:val="Hyperlink"/>
@@ -1767,7 +1773,7 @@
                 <w:sz w:val="24"/>
                 <w:szCs w:val="24"/>
               </w:rPr>
-              <w:instrText xml:space="preserve"> PAGEREF _Toc122086690 \h </w:instrText>
+              <w:instrText xml:space="preserve"> PAGEREF _Toc122615077 \h </w:instrText>
             </w:r>
             <w:r>
               <w:rPr>
@@ -1824,7 +1830,7 @@
               <w:szCs w:val="24"/>
             </w:rPr>
           </w:pPr>
-          <w:hyperlink w:anchor="_Toc122086691" w:history="1">
+          <w:hyperlink w:anchor="_Toc122615078" w:history="1">
             <w:r>
               <w:rPr>
                 <w:rStyle w:val="Hyperlink"/>
@@ -1882,7 +1888,7 @@
                 <w:sz w:val="24"/>
                 <w:szCs w:val="24"/>
               </w:rPr>
-              <w:instrText xml:space="preserve"> PAGEREF _Toc122086691 \h </w:instrText>
+              <w:instrText xml:space="preserve"> PAGEREF _Toc122615078 \h </w:instrText>
             </w:r>
             <w:r>
               <w:rPr>
@@ -1939,7 +1945,7 @@
               <w:szCs w:val="24"/>
             </w:rPr>
           </w:pPr>
-          <w:hyperlink w:anchor="_Toc122086692" w:history="1">
+          <w:hyperlink w:anchor="_Toc122615079" w:history="1">
             <w:r>
               <w:rPr>
                 <w:rStyle w:val="Hyperlink"/>
@@ -1997,7 +2003,7 @@
                 <w:sz w:val="24"/>
                 <w:szCs w:val="24"/>
               </w:rPr>
-              <w:instrText xml:space="preserve"> PAGEREF _Toc122086692 \h </w:instrText>
+              <w:instrText xml:space="preserve"> PAGEREF _Toc122615079 \h </w:instrText>
             </w:r>
             <w:r>
               <w:rPr>
@@ -2054,7 +2060,7 @@
               <w:szCs w:val="24"/>
             </w:rPr>
           </w:pPr>
-          <w:hyperlink w:anchor="_Toc122086693" w:history="1">
+          <w:hyperlink w:anchor="_Toc122615080" w:history="1">
             <w:r>
               <w:rPr>
                 <w:rStyle w:val="Hyperlink"/>
@@ -2112,7 +2118,7 @@
                 <w:sz w:val="24"/>
                 <w:szCs w:val="24"/>
               </w:rPr>
-              <w:instrText xml:space="preserve"> PAGEREF _Toc122086693 \h </w:instrText>
+              <w:instrText xml:space="preserve"> PAGEREF _Toc122615080 \h </w:instrText>
             </w:r>
             <w:r>
               <w:rPr>
@@ -2169,7 +2175,7 @@
               <w:szCs w:val="24"/>
             </w:rPr>
           </w:pPr>
-          <w:hyperlink w:anchor="_Toc122086694" w:history="1">
+          <w:hyperlink w:anchor="_Toc122615081" w:history="1">
             <w:r>
               <w:rPr>
                 <w:rStyle w:val="Hyperlink"/>
@@ -2227,7 +2233,7 @@
                 <w:sz w:val="24"/>
                 <w:szCs w:val="24"/>
               </w:rPr>
-              <w:instrText xml:space="preserve"> PAGEREF _Toc122086694 \h </w:instrText>
+              <w:instrText xml:space="preserve"> PAGEREF _Toc122615081 \h </w:instrText>
             </w:r>
             <w:r>
               <w:rPr>
@@ -2284,7 +2290,7 @@
               <w:szCs w:val="24"/>
             </w:rPr>
           </w:pPr>
-          <w:hyperlink w:anchor="_Toc122086695" w:history="1">
+          <w:hyperlink w:anchor="_Toc122615082" w:history="1">
             <w:r>
               <w:rPr>
                 <w:rStyle w:val="Hyperlink"/>
@@ -2342,7 +2348,122 @@
                 <w:sz w:val="24"/>
                 <w:szCs w:val="24"/>
               </w:rPr>
-              <w:instrText xml:space="preserve"> PAGEREF _Toc122086695 \h </w:instrText>
+              <w:instrText xml:space="preserve"> PAGEREF _Toc122615082 \h </w:instrText>
+            </w:r>
+            <w:r>
+              <w:rPr>
+                <w:rFonts w:ascii="Arial" w:hAnsi="Arial" w:cs="Arial"/>
+                <w:noProof/>
+                <w:webHidden/>
+                <w:sz w:val="24"/>
+                <w:szCs w:val="24"/>
+              </w:rPr>
+            </w:r>
+            <w:r>
+              <w:rPr>
+                <w:rFonts w:ascii="Arial" w:hAnsi="Arial" w:cs="Arial"/>
+                <w:noProof/>
+                <w:webHidden/>
+                <w:sz w:val="24"/>
+                <w:szCs w:val="24"/>
+              </w:rPr>
+              <w:fldChar w:fldCharType="separate"/>
+            </w:r>
+            <w:r>
+              <w:rPr>
+                <w:rFonts w:ascii="Arial" w:hAnsi="Arial" w:cs="Arial"/>
+                <w:noProof/>
+                <w:webHidden/>
+                <w:sz w:val="24"/>
+                <w:szCs w:val="24"/>
+              </w:rPr>
+              <w:t>7</w:t>
+            </w:r>
+            <w:r>
+              <w:rPr>
+                <w:rFonts w:ascii="Arial" w:hAnsi="Arial" w:cs="Arial"/>
+                <w:noProof/>
+                <w:webHidden/>
+                <w:sz w:val="24"/>
+                <w:szCs w:val="24"/>
+              </w:rPr>
+              <w:fldChar w:fldCharType="end"/>
+            </w:r>
+          </w:hyperlink>
+        </w:p>
+        <w:p>
+          <w:pPr>
+            <w:pStyle w:val="TOC3"/>
+            <w:tabs>
+              <w:tab w:val="left" w:pos="1320"/>
+              <w:tab w:val="right" w:leader="dot" w:pos="9016"/>
+            </w:tabs>
+            <w:rPr>
+              <w:rFonts w:ascii="Arial" w:hAnsi="Arial" w:cs="Arial"/>
+              <w:noProof/>
+              <w:sz w:val="24"/>
+              <w:szCs w:val="24"/>
+            </w:rPr>
+          </w:pPr>
+          <w:hyperlink w:anchor="_Toc122615083" w:history="1">
+            <w:r>
+              <w:rPr>
+                <w:rStyle w:val="Hyperlink"/>
+                <w:rFonts w:ascii="Arial" w:hAnsi="Arial" w:cs="Arial"/>
+                <w:noProof/>
+                <w:sz w:val="24"/>
+                <w:szCs w:val="24"/>
+              </w:rPr>
+              <w:t>3.1.1.</w:t>
+            </w:r>
+            <w:r>
+              <w:rPr>
+                <w:rFonts w:ascii="Arial" w:hAnsi="Arial" w:cs="Arial"/>
+                <w:noProof/>
+                <w:sz w:val="24"/>
+                <w:szCs w:val="24"/>
+              </w:rPr>
+              <w:tab/>
+            </w:r>
+            <w:r>
+              <w:rPr>
+                <w:rStyle w:val="Hyperlink"/>
+                <w:rFonts w:ascii="Arial" w:hAnsi="Arial" w:cs="Arial"/>
+                <w:noProof/>
+                <w:sz w:val="24"/>
+                <w:szCs w:val="24"/>
+              </w:rPr>
+              <w:t>Αξιολόγηση:</w:t>
+            </w:r>
+            <w:r>
+              <w:rPr>
+                <w:rFonts w:ascii="Arial" w:hAnsi="Arial" w:cs="Arial"/>
+                <w:noProof/>
+                <w:webHidden/>
+                <w:sz w:val="24"/>
+                <w:szCs w:val="24"/>
+              </w:rPr>
+              <w:tab/>
+            </w:r>
+            <w:r>
+              <w:rPr>
+                <w:rFonts w:ascii="Arial" w:hAnsi="Arial" w:cs="Arial"/>
+                <w:noProof/>
+                <w:webHidden/>
+                <w:sz w:val="24"/>
+                <w:szCs w:val="24"/>
+              </w:rPr>
+              <w:fldChar w:fldCharType="begin"/>
+            </w:r>
+            <w:r>
+              <w:rPr>
+                <w:rFonts w:ascii="Arial" w:hAnsi="Arial" w:cs="Arial"/>
+                <w:noProof/>
+                <w:webHidden/>
+                <w:sz w:val="24"/>
+                <w:szCs w:val="24"/>
+              </w:rPr>
+              <w:instrText xml:space="preserve"> PAGEREF _Toc122615083 \h </w:instrText>
             </w:r>
             <w:r>
               <w:rPr>
@@ -2399,7 +2520,7 @@
               <w:szCs w:val="24"/>
             </w:rPr>
           </w:pPr>
-          <w:hyperlink w:anchor="_Toc122086696" w:history="1">
+          <w:hyperlink w:anchor="_Toc122615084" w:history="1">
             <w:r>
               <w:rPr>
                 <w:rStyle w:val="Hyperlink"/>
@@ -2457,7 +2578,7 @@
                 <w:sz w:val="24"/>
                 <w:szCs w:val="24"/>
               </w:rPr>
-              <w:instrText xml:space="preserve"> PAGEREF _Toc122086696 \h </w:instrText>
+              <w:instrText xml:space="preserve"> PAGEREF _Toc122615084 \h </w:instrText>
             </w:r>
             <w:r>
               <w:rPr>
@@ -2513,7 +2634,7 @@
               <w:szCs w:val="24"/>
             </w:rPr>
           </w:pPr>
-          <w:hyperlink w:anchor="_Toc122086697" w:history="1">
+          <w:hyperlink w:anchor="_Toc122615085" w:history="1">
             <w:r>
               <w:rPr>
                 <w:rStyle w:val="Hyperlink"/>
@@ -2552,7 +2673,7 @@
                 <w:sz w:val="24"/>
                 <w:szCs w:val="24"/>
               </w:rPr>
-              <w:instrText xml:space="preserve"> PAGEREF _Toc122086697 \h </w:instrText>
+              <w:instrText xml:space="preserve"> PAGEREF _Toc122615085 \h </w:instrText>
             </w:r>
             <w:r>
               <w:rPr>
@@ -2608,7 +2729,7 @@
               <w:szCs w:val="24"/>
             </w:rPr>
           </w:pPr>
-          <w:hyperlink w:anchor="_Toc122086698" w:history="1">
+          <w:hyperlink w:anchor="_Toc122615086" w:history="1">
             <w:r>
               <w:rPr>
                 <w:rStyle w:val="Hyperlink"/>
@@ -2647,7 +2768,7 @@
                 <w:sz w:val="24"/>
                 <w:szCs w:val="24"/>
               </w:rPr>
-              <w:instrText xml:space="preserve"> PAGEREF _Toc122086698 \h </w:instrText>
+              <w:instrText xml:space="preserve"> PAGEREF _Toc122615086 \h </w:instrText>
             </w:r>
             <w:r>
               <w:rPr>
@@ -2989,7 +3110,7 @@
       <w:pPr>
         <w:pStyle w:val="Heading1"/>
       </w:pPr>
-      <w:bookmarkStart w:id="2" w:name="_Toc122086684"/>
+      <w:bookmarkStart w:id="2" w:name="_Toc122615071"/>
       <w:r>
         <w:lastRenderedPageBreak/>
         <w:t>ΕΙΣΑΓΩΓΗ</w:t>
@@ -3406,7 +3527,7 @@
       <w:pPr>
         <w:pStyle w:val="Heading1"/>
       </w:pPr>
-      <w:bookmarkStart w:id="3" w:name="_Toc122086685"/>
+      <w:bookmarkStart w:id="3" w:name="_Toc122615072"/>
       <w:r>
         <w:t>ΜΟΡΦΕΣ ΠΡΟΒΛΗΜΑΤΩΝ</w:t>
       </w:r>
@@ -3607,6 +3728,7 @@
     <w:p>
       <w:pPr>
         <w:pStyle w:val="Caption"/>
+        <w:jc w:val="center"/>
       </w:pPr>
       <w:bookmarkStart w:id="4" w:name="_Toc122086400"/>
       <w:proofErr w:type="spellStart"/>
@@ -3663,7 +3785,7 @@
       <w:pPr>
         <w:pStyle w:val="Heading2"/>
       </w:pPr>
-      <w:bookmarkStart w:id="5" w:name="_Toc122086686"/>
+      <w:bookmarkStart w:id="5" w:name="_Toc122615073"/>
       <w:r>
         <w:t>Ψηφιοποιήσει/παγκοσμιοποίηση</w:t>
       </w:r>
@@ -3987,7 +4109,7 @@
       <w:pPr>
         <w:pStyle w:val="Heading2"/>
       </w:pPr>
-      <w:bookmarkStart w:id="6" w:name="_Toc122086687"/>
+      <w:bookmarkStart w:id="6" w:name="_Toc122615074"/>
       <w:r>
         <w:t>Μείωση ανθρώπινου εργατικού δυναμικού</w:t>
       </w:r>
@@ -4017,7 +4139,7 @@
       <w:pPr>
         <w:pStyle w:val="Heading2"/>
       </w:pPr>
-      <w:bookmarkStart w:id="7" w:name="_Toc122086688"/>
+      <w:bookmarkStart w:id="7" w:name="_Toc122615075"/>
       <w:r>
         <w:lastRenderedPageBreak/>
         <w:t>Μορφές διάκρισης υποψηφίων</w:t>
@@ -4026,7 +4148,10 @@
     </w:p>
     <w:p>
       <w:r>
-        <w:t xml:space="preserve">Κάθε μορφή ψηφιακής τεχνολογίας καθιστά ευκολότερη  την </w:t>
+        <w:t>Οποιαδήποτε</w:t>
+      </w:r>
+      <w:r>
+        <w:t xml:space="preserve"> μορφή ψηφιακής τεχνολογίας καθιστά ευκολότερη  την </w:t>
       </w:r>
       <w:r>
         <w:t>κακή</w:t>
@@ -4216,7 +4341,7 @@
       <w:pPr>
         <w:pStyle w:val="Heading2"/>
       </w:pPr>
-      <w:bookmarkStart w:id="8" w:name="_Toc122086689"/>
+      <w:bookmarkStart w:id="8" w:name="_Toc122615076"/>
       <w:r>
         <w:t xml:space="preserve">Κατηγορίες </w:t>
       </w:r>
@@ -4273,16 +4398,19 @@
         </w:numPr>
       </w:pPr>
       <w:r>
-        <w:t>Περιορισμένα δεδομένα: Σε ορισμένες περιπτώσεις, τα δεδομένα που χρησιμοποιούνται για την εκπαίδευση αλγορίθμων και τη λήψη αποφάσεων μπορεί να είναι ελλιπή ή μεροληπτικά, γεγονός που μπορεί να οδηγήσει σε ανακριβή ή άδικα αποτελέσματα.</w:t>
+        <w:t xml:space="preserve">Περιορισμένα δεδομένα: Σε ορισμένες περιπτώσεις, τα δεδομένα που χρησιμοποιούνται για την εκπαίδευση αλγορίθμων και τη λήψη αποφάσεων </w:t>
+      </w:r>
+      <w:r>
+        <w:lastRenderedPageBreak/>
+        <w:t>μπορεί να είναι ελλιπή ή μεροληπτικά, γεγονός που μπορεί να οδηγήσει σε ανακριβή ή άδικα αποτελέσματα.</w:t>
       </w:r>
     </w:p>
     <w:p>
       <w:pPr>
         <w:pStyle w:val="Heading2"/>
       </w:pPr>
-      <w:bookmarkStart w:id="9" w:name="_Toc122086690"/>
-      <w:r>
-        <w:lastRenderedPageBreak/>
+      <w:bookmarkStart w:id="9" w:name="_Toc122615077"/>
+      <w:r>
         <w:t xml:space="preserve">Περιγραφή </w:t>
       </w:r>
       <w:r>
@@ -4297,7 +4425,7 @@
       <w:pPr>
         <w:pStyle w:val="Heading3"/>
       </w:pPr>
-      <w:bookmarkStart w:id="10" w:name="_Toc122086691"/>
+      <w:bookmarkStart w:id="10" w:name="_Toc122615078"/>
       <w:r>
         <w:t>Τεχνικά</w:t>
       </w:r>
@@ -4330,7 +4458,7 @@
       <w:pPr>
         <w:pStyle w:val="Heading3"/>
       </w:pPr>
-      <w:bookmarkStart w:id="11" w:name="_Toc122086692"/>
+      <w:bookmarkStart w:id="11" w:name="_Toc122615079"/>
       <w:r>
         <w:t>Διοικητικά</w:t>
       </w:r>
@@ -4471,7 +4599,7 @@
       <w:pPr>
         <w:pStyle w:val="Heading3"/>
       </w:pPr>
-      <w:bookmarkStart w:id="12" w:name="_Toc122086693"/>
+      <w:bookmarkStart w:id="12" w:name="_Toc122615080"/>
       <w:r>
         <w:t>Συνδυαστικά</w:t>
       </w:r>
@@ -4584,7 +4712,13 @@
         <w:t>προκατειλημμένο</w:t>
       </w:r>
       <w:r>
-        <w:t xml:space="preserve"> διότι σε ορισμένες </w:t>
+        <w:t xml:space="preserve"> διότι σε ορισμέν</w:t>
+      </w:r>
+      <w:r>
+        <w:t>α</w:t>
+      </w:r>
+      <w:r>
+        <w:t xml:space="preserve"> </w:t>
       </w:r>
       <w:r>
         <w:t>επαγγέλματα</w:t>
@@ -4761,6 +4895,7 @@
     <w:p>
       <w:pPr>
         <w:keepNext/>
+        <w:jc w:val="center"/>
       </w:pPr>
       <w:r>
         <w:rPr>
@@ -4807,6 +4942,7 @@
     <w:p>
       <w:pPr>
         <w:pStyle w:val="Caption"/>
+        <w:jc w:val="center"/>
       </w:pPr>
       <w:bookmarkStart w:id="13" w:name="_Toc122086401"/>
       <w:proofErr w:type="spellStart"/>
@@ -4891,7 +5027,7 @@
       <w:pPr>
         <w:pStyle w:val="Heading1"/>
       </w:pPr>
-      <w:bookmarkStart w:id="14" w:name="_Toc122086694"/>
+      <w:bookmarkStart w:id="14" w:name="_Toc122615081"/>
       <w:r>
         <w:t>ΠΡΟΤΑΣ</w:t>
       </w:r>
@@ -5632,7 +5768,13 @@
         </w:numPr>
       </w:pPr>
       <w:r>
-        <w:t>Συμβουλευτείτε ειδικούς: Οι εταιρείες μπορούν να συμβουλευτούν ειδικούς στον τομέα της αλγοριθμικής μεροληψίας και της δικαιοσύνης για να βοηθήσουν στον εντοπισμό και την αντιμετώπιση πιθανών ζητημάτων.</w:t>
+        <w:t>Συμβουλ</w:t>
+      </w:r>
+      <w:r>
+        <w:t>ή από</w:t>
+      </w:r>
+      <w:r>
+        <w:t xml:space="preserve"> ειδικούς: Οι εταιρείες μπορούν να συμβουλευτούν ειδικούς στον τομέα της αλγοριθμικής μεροληψίας και της δικαιοσύνης για να βοηθήσουν στον εντοπισμό και την αντιμετώπιση πιθανών ζητημάτων.</w:t>
       </w:r>
     </w:p>
     <w:p>
@@ -5656,14 +5798,23 @@
         </w:numPr>
       </w:pPr>
       <w:r>
-        <w:t>Επανεξετάζετε και ενημερώνετε τακτικά τις πολιτικές και τις διαδικασίες: Οι εταιρείες θα πρέπει να επανεξετάζουν και να ενημερώνουν τακτικά τις πολιτικές και τις διαδικασίες τους για να διασφαλίζουν ότι είναι δίκαιες και δεν εισάγουν διακρίσεις και ότι αντικατοπτρίζουν τις τρέχουσες βέλτιστες πρακτικές στον τομέα.</w:t>
+        <w:t>Επανεξέταση</w:t>
+      </w:r>
+      <w:r>
+        <w:t xml:space="preserve"> και </w:t>
+      </w:r>
+      <w:r>
+        <w:t>ενημέρωση</w:t>
+      </w:r>
+      <w:r>
+        <w:t xml:space="preserve"> τακτικά τις πολιτικές και τις διαδικασίες: Οι εταιρείες θα πρέπει να επανεξετάζουν και να ενημερώνουν τακτικά τις πολιτικές και τις διαδικασίες τους για να διασφαλίζουν ότι είναι δίκαιες και δεν εισάγουν διακρίσεις και ότι αντικατοπτρίζουν τις τρέχουσες βέλτιστες πρακτικές στον τομέα.</w:t>
       </w:r>
     </w:p>
     <w:p>
       <w:pPr>
         <w:pStyle w:val="Heading2"/>
       </w:pPr>
-      <w:bookmarkStart w:id="15" w:name="_Toc122086695"/>
+      <w:bookmarkStart w:id="15" w:name="_Toc122615082"/>
       <w:r>
         <w:t>ΚΑΤΗΓΟΡΙΟΠΟΙΗΣΗ</w:t>
       </w:r>
@@ -5680,6 +5831,89 @@
         <w:t xml:space="preserve"> (ρίσκο συμβάντων)</w:t>
       </w:r>
       <w:bookmarkEnd w:id="15"/>
+    </w:p>
+    <w:p>
+      <w:r>
+        <w:t>Οι προτάσεις βελτίωσης πιθανολογείται να εμπεριέχουν κάποιους κινδύνους που τις πλαισιώνει, οι κίνδυνοι αυτοί χαρακτηρίζονται ως:</w:t>
+      </w:r>
+    </w:p>
+    <w:p>
+      <w:pPr>
+        <w:pStyle w:val="ListParagraph"/>
+        <w:numPr>
+          <w:ilvl w:val="0"/>
+          <w:numId w:val="22"/>
+        </w:numPr>
+      </w:pPr>
+      <w:r>
+        <w:rPr>
+          <w:lang w:val="en-US"/>
+        </w:rPr>
+        <w:t>red</w:t>
+      </w:r>
+      <w:r>
+        <w:t xml:space="preserve"> (δηλαδή πιθανόν να συμβούν και σοβαροί), </w:t>
+      </w:r>
+    </w:p>
+    <w:p>
+      <w:pPr>
+        <w:pStyle w:val="ListParagraph"/>
+        <w:numPr>
+          <w:ilvl w:val="0"/>
+          <w:numId w:val="22"/>
+        </w:numPr>
+      </w:pPr>
+      <w:r>
+        <w:rPr>
+          <w:lang w:val="en-US"/>
+        </w:rPr>
+        <w:t>yellow</w:t>
+      </w:r>
+      <w:r>
+        <w:t xml:space="preserve"> (δηλαδή λιγότερο σοβαροί ή / και λιγότερο πιθανό να συμβούν),</w:t>
+      </w:r>
+    </w:p>
+    <w:p>
+      <w:pPr>
+        <w:pStyle w:val="ListParagraph"/>
+        <w:numPr>
+          <w:ilvl w:val="0"/>
+          <w:numId w:val="22"/>
+        </w:numPr>
+      </w:pPr>
+      <w:r>
+        <w:rPr>
+          <w:lang w:val="en-US"/>
+        </w:rPr>
+        <w:t>green</w:t>
+      </w:r>
+      <w:r>
+        <w:t xml:space="preserve"> (δηλαδή απίθανο να συμβούν και λιγότερο σοβαροί).</w:t>
+      </w:r>
+    </w:p>
+    <w:p>
+      <w:pPr>
+        <w:pStyle w:val="Heading3"/>
+      </w:pPr>
+      <w:bookmarkStart w:id="16" w:name="_Toc122615083"/>
+      <w:r>
+        <w:t>Αξιολόγηση:</w:t>
+      </w:r>
+      <w:bookmarkEnd w:id="16"/>
+    </w:p>
+    <w:p>
+      <w:r>
+        <w:t>Οι παραπάνω προτάσεις ενδέχεται να αυξήσουν τα παρακάτω σε σύνοψη</w:t>
+      </w:r>
+      <w:r>
+        <w:t xml:space="preserve"> (</w:t>
+      </w:r>
+      <w:r>
+        <w:t>καθώς και ότι εχει προαναφερθεί σαν αιτία προβλημάτων)</w:t>
+      </w:r>
+      <w:r>
+        <w:t>:</w:t>
+      </w:r>
     </w:p>
     <w:p>
       <w:pPr>
@@ -5711,16 +5945,6 @@
         <w:t>- (red</w:t>
       </w:r>
       <w:r>
-        <w:rPr>
-          <w:rStyle w:val="FootnoteReference"/>
-          <w:lang w:val="en-US"/>
-        </w:rPr>
-        <w:footnoteReference w:id="2"/>
-      </w:r>
-      <w:r>
-        <w:rPr>
-          <w:lang w:val="en-US"/>
-        </w:rPr>
         <w:t>)</w:t>
       </w:r>
     </w:p>
@@ -5736,10 +5960,23 @@
         <w:t>Αύξηση τεχνικού προσωπικού</w:t>
       </w:r>
       <w:r>
+        <w:t xml:space="preserve"> - (</w:t>
+      </w:r>
+      <w:r>
         <w:rPr>
           <w:lang w:val="en-US"/>
         </w:rPr>
-        <w:t xml:space="preserve"> - (red)</w:t>
+        <w:t>yellow</w:t>
+      </w:r>
+      <w:r>
+        <w:rPr>
+          <w:rStyle w:val="FootnoteReference"/>
+          <w:lang w:val="en-US"/>
+        </w:rPr>
+        <w:footnoteReference w:id="2"/>
+      </w:r>
+      <w:r>
+        <w:t>)</w:t>
       </w:r>
     </w:p>
     <w:p>
@@ -5781,7 +6018,19 @@
         <w:rPr>
           <w:lang w:val="en-US"/>
         </w:rPr>
-        <w:t xml:space="preserve"> - (red)</w:t>
+        <w:t xml:space="preserve"> - (</w:t>
+      </w:r>
+      <w:r>
+        <w:rPr>
+          <w:lang w:val="en-US"/>
+        </w:rPr>
+        <w:t>red</w:t>
+      </w:r>
+      <w:r>
+        <w:rPr>
+          <w:lang w:val="en-US"/>
+        </w:rPr>
+        <w:t>)</w:t>
       </w:r>
     </w:p>
     <w:p>
@@ -5859,6 +6108,7 @@
         </w:numPr>
       </w:pPr>
       <w:r>
+        <w:lastRenderedPageBreak/>
         <w:t>Εκμετάλλευση</w:t>
       </w:r>
       <w:r>
@@ -5883,12 +6133,12 @@
     <w:p>
       <w:pPr>
         <w:keepNext/>
+        <w:jc w:val="center"/>
       </w:pPr>
       <w:r>
         <w:rPr>
           <w:noProof/>
         </w:rPr>
-        <w:lastRenderedPageBreak/>
         <w:drawing>
           <wp:inline distT="0" distB="0" distL="0" distR="0" wp14:anchorId="109CDE87" wp14:editId="5886D2EA">
             <wp:extent cx="5274310" cy="3076575"/>
@@ -5907,8 +6157,9 @@
     <w:p>
       <w:pPr>
         <w:pStyle w:val="Caption"/>
-      </w:pPr>
-      <w:bookmarkStart w:id="16" w:name="_Toc122086402"/>
+        <w:jc w:val="center"/>
+      </w:pPr>
+      <w:bookmarkStart w:id="17" w:name="_Toc122086402"/>
       <w:proofErr w:type="spellStart"/>
       <w:r>
         <w:t>Figure</w:t>
@@ -5944,18 +6195,18 @@
       <w:r>
         <w:t xml:space="preserve"> συμβάντων</w:t>
       </w:r>
-      <w:bookmarkEnd w:id="16"/>
+      <w:bookmarkEnd w:id="17"/>
     </w:p>
     <w:p/>
     <w:p>
       <w:pPr>
         <w:pStyle w:val="Heading1"/>
       </w:pPr>
-      <w:bookmarkStart w:id="17" w:name="_Toc122086696"/>
+      <w:bookmarkStart w:id="18" w:name="_Toc122615084"/>
       <w:r>
         <w:t>ΕΠΙΛΟΓΟΣ</w:t>
       </w:r>
-      <w:bookmarkEnd w:id="17"/>
+      <w:bookmarkEnd w:id="18"/>
     </w:p>
     <w:p>
       <w:r>
@@ -6126,11 +6377,11 @@
       <w:r>
         <w:t xml:space="preserve">μέσω αλγορίθμων μέχρι του </w:t>
       </w:r>
-      <w:bookmarkStart w:id="18" w:name="_Hlk120532331"/>
+      <w:bookmarkStart w:id="19" w:name="_Hlk120532331"/>
       <w:r>
         <w:t>εγγύς</w:t>
       </w:r>
-      <w:bookmarkEnd w:id="18"/>
+      <w:bookmarkEnd w:id="19"/>
       <w:r>
         <w:t xml:space="preserve"> μέλλοντος</w:t>
       </w:r>
@@ -6161,14 +6412,14 @@
           <w:lang w:val="en-US"/>
         </w:rPr>
       </w:pPr>
-      <w:bookmarkStart w:id="19" w:name="_Toc122086697"/>
+      <w:bookmarkStart w:id="20" w:name="_Toc122615085"/>
       <w:r>
         <w:lastRenderedPageBreak/>
         <w:t>ΠΑΡΑΡΤΗΜΑ</w:t>
       </w:r>
-      <w:bookmarkEnd w:id="19"/>
+      <w:bookmarkEnd w:id="20"/>
     </w:p>
-    <w:bookmarkStart w:id="20" w:name="_Toc122086698" w:displacedByCustomXml="next"/>
+    <w:bookmarkStart w:id="21" w:name="_Toc122615086" w:displacedByCustomXml="next"/>
     <w:sdt>
       <w:sdtPr>
         <w:rPr>
@@ -6201,7 +6452,7 @@
             </w:rPr>
             <w:t>References</w:t>
           </w:r>
-          <w:bookmarkEnd w:id="20"/>
+          <w:bookmarkEnd w:id="21"/>
         </w:p>
         <w:sdt>
           <w:sdtPr>
@@ -7168,28 +7419,34 @@
         <w:t xml:space="preserve"> </w:t>
       </w:r>
       <w:r>
+        <w:t xml:space="preserve">Λόγο αυτοματοποιήσεις αποφεύγετε το </w:t>
+      </w:r>
+      <w:r>
         <w:rPr>
           <w:lang w:val="en-US"/>
         </w:rPr>
-        <w:t>Green</w:t>
-      </w:r>
-      <w:r>
-        <w:t xml:space="preserve"> – </w:t>
+        <w:t>red</w:t>
+      </w:r>
+      <w:r>
+        <w:t>,</w:t>
+      </w:r>
+      <w:r>
+        <w:t xml:space="preserve"> αυτό δεν συνεπάγεται με μείωση νέων </w:t>
       </w:r>
       <w:r>
         <w:rPr>
           <w:lang w:val="en-US"/>
         </w:rPr>
-        <w:t>Red</w:t>
+        <w:t>job</w:t>
       </w:r>
       <w:r>
         <w:t xml:space="preserve"> </w:t>
       </w:r>
       <w:r>
-        <w:t xml:space="preserve">εύρος χρώματος </w:t>
-      </w:r>
-      <w:r>
-        <w:t>από «απίθανο» εως «θα συμβεί» δείκτης.</w:t>
+        <w:rPr>
+          <w:lang w:val="en-US"/>
+        </w:rPr>
+        <w:t>description</w:t>
       </w:r>
     </w:p>
   </w:footnote>
@@ -8096,6 +8353,119 @@
     </w:lvl>
   </w:abstractNum>
   <w:abstractNum w:abstractNumId="8" w15:restartNumberingAfterBreak="0">
+    <w:nsid w:val="454776F3"/>
+    <w:multiLevelType w:val="hybridMultilevel"/>
+    <w:tmpl w:val="55CE2BE8"/>
+    <w:lvl w:ilvl="0" w:tplc="04080001">
+      <w:start w:val="1"/>
+      <w:numFmt w:val="bullet"/>
+      <w:lvlText w:val=""/>
+      <w:lvlJc w:val="left"/>
+      <w:pPr>
+        <w:ind w:left="720" w:hanging="360"/>
+      </w:pPr>
+      <w:rPr>
+        <w:rFonts w:ascii="Symbol" w:hAnsi="Symbol" w:hint="default"/>
+      </w:rPr>
+    </w:lvl>
+    <w:lvl w:ilvl="1" w:tplc="04080003" w:tentative="1">
+      <w:start w:val="1"/>
+      <w:numFmt w:val="bullet"/>
+      <w:lvlText w:val="o"/>
+      <w:lvlJc w:val="left"/>
+      <w:pPr>
+        <w:ind w:left="1440" w:hanging="360"/>
+      </w:pPr>
+      <w:rPr>
+        <w:rFonts w:ascii="Courier New" w:hAnsi="Courier New" w:cs="Courier New" w:hint="default"/>
+      </w:rPr>
+    </w:lvl>
+    <w:lvl w:ilvl="2" w:tplc="04080005" w:tentative="1">
+      <w:start w:val="1"/>
+      <w:numFmt w:val="bullet"/>
+      <w:lvlText w:val=""/>
+      <w:lvlJc w:val="left"/>
+      <w:pPr>
+        <w:ind w:left="2160" w:hanging="360"/>
+      </w:pPr>
+      <w:rPr>
+        <w:rFonts w:ascii="Wingdings" w:hAnsi="Wingdings" w:hint="default"/>
+      </w:rPr>
+    </w:lvl>
+    <w:lvl w:ilvl="3" w:tplc="04080001" w:tentative="1">
+      <w:start w:val="1"/>
+      <w:numFmt w:val="bullet"/>
+      <w:lvlText w:val=""/>
+      <w:lvlJc w:val="left"/>
+      <w:pPr>
+        <w:ind w:left="2880" w:hanging="360"/>
+      </w:pPr>
+      <w:rPr>
+        <w:rFonts w:ascii="Symbol" w:hAnsi="Symbol" w:hint="default"/>
+      </w:rPr>
+    </w:lvl>
+    <w:lvl w:ilvl="4" w:tplc="04080003" w:tentative="1">
+      <w:start w:val="1"/>
+      <w:numFmt w:val="bullet"/>
+      <w:lvlText w:val="o"/>
+      <w:lvlJc w:val="left"/>
+      <w:pPr>
+        <w:ind w:left="3600" w:hanging="360"/>
+      </w:pPr>
+      <w:rPr>
+        <w:rFonts w:ascii="Courier New" w:hAnsi="Courier New" w:cs="Courier New" w:hint="default"/>
+      </w:rPr>
+    </w:lvl>
+    <w:lvl w:ilvl="5" w:tplc="04080005" w:tentative="1">
+      <w:start w:val="1"/>
+      <w:numFmt w:val="bullet"/>
+      <w:lvlText w:val=""/>
+      <w:lvlJc w:val="left"/>
+      <w:pPr>
+        <w:ind w:left="4320" w:hanging="360"/>
+      </w:pPr>
+      <w:rPr>
+        <w:rFonts w:ascii="Wingdings" w:hAnsi="Wingdings" w:hint="default"/>
+      </w:rPr>
+    </w:lvl>
+    <w:lvl w:ilvl="6" w:tplc="04080001" w:tentative="1">
+      <w:start w:val="1"/>
+      <w:numFmt w:val="bullet"/>
+      <w:lvlText w:val=""/>
+      <w:lvlJc w:val="left"/>
+      <w:pPr>
+        <w:ind w:left="5040" w:hanging="360"/>
+      </w:pPr>
+      <w:rPr>
+        <w:rFonts w:ascii="Symbol" w:hAnsi="Symbol" w:hint="default"/>
+      </w:rPr>
+    </w:lvl>
+    <w:lvl w:ilvl="7" w:tplc="04080003" w:tentative="1">
+      <w:start w:val="1"/>
+      <w:numFmt w:val="bullet"/>
+      <w:lvlText w:val="o"/>
+      <w:lvlJc w:val="left"/>
+      <w:pPr>
+        <w:ind w:left="5760" w:hanging="360"/>
+      </w:pPr>
+      <w:rPr>
+        <w:rFonts w:ascii="Courier New" w:hAnsi="Courier New" w:cs="Courier New" w:hint="default"/>
+      </w:rPr>
+    </w:lvl>
+    <w:lvl w:ilvl="8" w:tplc="04080005" w:tentative="1">
+      <w:start w:val="1"/>
+      <w:numFmt w:val="bullet"/>
+      <w:lvlText w:val=""/>
+      <w:lvlJc w:val="left"/>
+      <w:pPr>
+        <w:ind w:left="6480" w:hanging="360"/>
+      </w:pPr>
+      <w:rPr>
+        <w:rFonts w:ascii="Wingdings" w:hAnsi="Wingdings" w:hint="default"/>
+      </w:rPr>
+    </w:lvl>
+  </w:abstractNum>
+  <w:abstractNum w:abstractNumId="9" w15:restartNumberingAfterBreak="0">
     <w:nsid w:val="5370495D"/>
     <w:multiLevelType w:val="hybridMultilevel"/>
     <w:tmpl w:val="8370E924"/>
@@ -8208,7 +8578,7 @@
       </w:rPr>
     </w:lvl>
   </w:abstractNum>
-  <w:abstractNum w:abstractNumId="9" w15:restartNumberingAfterBreak="0">
+  <w:abstractNum w:abstractNumId="10" w15:restartNumberingAfterBreak="0">
     <w:nsid w:val="581F5BD3"/>
     <w:multiLevelType w:val="hybridMultilevel"/>
     <w:tmpl w:val="07D62156"/>
@@ -8321,7 +8691,7 @@
       </w:rPr>
     </w:lvl>
   </w:abstractNum>
-  <w:abstractNum w:abstractNumId="10" w15:restartNumberingAfterBreak="0">
+  <w:abstractNum w:abstractNumId="11" w15:restartNumberingAfterBreak="0">
     <w:nsid w:val="5F6F776E"/>
     <w:multiLevelType w:val="multilevel"/>
     <w:tmpl w:val="1E146314"/>
@@ -8434,7 +8804,7 @@
       </w:rPr>
     </w:lvl>
   </w:abstractNum>
-  <w:abstractNum w:abstractNumId="11" w15:restartNumberingAfterBreak="0">
+  <w:abstractNum w:abstractNumId="12" w15:restartNumberingAfterBreak="0">
     <w:nsid w:val="618B4AAF"/>
     <w:multiLevelType w:val="hybridMultilevel"/>
     <w:tmpl w:val="1DA8F940"/>
@@ -8547,7 +8917,120 @@
       </w:rPr>
     </w:lvl>
   </w:abstractNum>
-  <w:abstractNum w:abstractNumId="12" w15:restartNumberingAfterBreak="0">
+  <w:abstractNum w:abstractNumId="13" w15:restartNumberingAfterBreak="0">
+    <w:nsid w:val="69EE1221"/>
+    <w:multiLevelType w:val="hybridMultilevel"/>
+    <w:tmpl w:val="7A56D8AA"/>
+    <w:lvl w:ilvl="0" w:tplc="0409000F">
+      <w:start w:val="1"/>
+      <w:numFmt w:val="decimal"/>
+      <w:lvlText w:val="%1."/>
+      <w:lvlJc w:val="left"/>
+      <w:pPr>
+        <w:ind w:left="720" w:hanging="360"/>
+      </w:pPr>
+      <w:rPr>
+        <w:rFonts w:hint="default"/>
+      </w:rPr>
+    </w:lvl>
+    <w:lvl w:ilvl="1" w:tplc="FFFFFFFF">
+      <w:start w:val="1"/>
+      <w:numFmt w:val="bullet"/>
+      <w:lvlText w:val="o"/>
+      <w:lvlJc w:val="left"/>
+      <w:pPr>
+        <w:ind w:left="1440" w:hanging="360"/>
+      </w:pPr>
+      <w:rPr>
+        <w:rFonts w:ascii="Courier New" w:hAnsi="Courier New" w:cs="Courier New" w:hint="default"/>
+      </w:rPr>
+    </w:lvl>
+    <w:lvl w:ilvl="2" w:tplc="FFFFFFFF" w:tentative="1">
+      <w:start w:val="1"/>
+      <w:numFmt w:val="bullet"/>
+      <w:lvlText w:val=""/>
+      <w:lvlJc w:val="left"/>
+      <w:pPr>
+        <w:ind w:left="2160" w:hanging="360"/>
+      </w:pPr>
+      <w:rPr>
+        <w:rFonts w:ascii="Wingdings" w:hAnsi="Wingdings" w:hint="default"/>
+      </w:rPr>
+    </w:lvl>
+    <w:lvl w:ilvl="3" w:tplc="FFFFFFFF" w:tentative="1">
+      <w:start w:val="1"/>
+      <w:numFmt w:val="bullet"/>
+      <w:lvlText w:val=""/>
+      <w:lvlJc w:val="left"/>
+      <w:pPr>
+        <w:ind w:left="2880" w:hanging="360"/>
+      </w:pPr>
+      <w:rPr>
+        <w:rFonts w:ascii="Symbol" w:hAnsi="Symbol" w:hint="default"/>
+      </w:rPr>
+    </w:lvl>
+    <w:lvl w:ilvl="4" w:tplc="FFFFFFFF" w:tentative="1">
+      <w:start w:val="1"/>
+      <w:numFmt w:val="bullet"/>
+      <w:lvlText w:val="o"/>
+      <w:lvlJc w:val="left"/>
+      <w:pPr>
+        <w:ind w:left="3600" w:hanging="360"/>
+      </w:pPr>
+      <w:rPr>
+        <w:rFonts w:ascii="Courier New" w:hAnsi="Courier New" w:cs="Courier New" w:hint="default"/>
+      </w:rPr>
+    </w:lvl>
+    <w:lvl w:ilvl="5" w:tplc="FFFFFFFF" w:tentative="1">
+      <w:start w:val="1"/>
+      <w:numFmt w:val="bullet"/>
+      <w:lvlText w:val=""/>
+      <w:lvlJc w:val="left"/>
+      <w:pPr>
+        <w:ind w:left="4320" w:hanging="360"/>
+      </w:pPr>
+      <w:rPr>
+        <w:rFonts w:ascii="Wingdings" w:hAnsi="Wingdings" w:hint="default"/>
+      </w:rPr>
+    </w:lvl>
+    <w:lvl w:ilvl="6" w:tplc="FFFFFFFF" w:tentative="1">
+      <w:start w:val="1"/>
+      <w:numFmt w:val="bullet"/>
+      <w:lvlText w:val=""/>
+      <w:lvlJc w:val="left"/>
+      <w:pPr>
+        <w:ind w:left="5040" w:hanging="360"/>
+      </w:pPr>
+      <w:rPr>
+        <w:rFonts w:ascii="Symbol" w:hAnsi="Symbol" w:hint="default"/>
+      </w:rPr>
+    </w:lvl>
+    <w:lvl w:ilvl="7" w:tplc="FFFFFFFF" w:tentative="1">
+      <w:start w:val="1"/>
+      <w:numFmt w:val="bullet"/>
+      <w:lvlText w:val="o"/>
+      <w:lvlJc w:val="left"/>
+      <w:pPr>
+        <w:ind w:left="5760" w:hanging="360"/>
+      </w:pPr>
+      <w:rPr>
+        <w:rFonts w:ascii="Courier New" w:hAnsi="Courier New" w:cs="Courier New" w:hint="default"/>
+      </w:rPr>
+    </w:lvl>
+    <w:lvl w:ilvl="8" w:tplc="FFFFFFFF" w:tentative="1">
+      <w:start w:val="1"/>
+      <w:numFmt w:val="bullet"/>
+      <w:lvlText w:val=""/>
+      <w:lvlJc w:val="left"/>
+      <w:pPr>
+        <w:ind w:left="6480" w:hanging="360"/>
+      </w:pPr>
+      <w:rPr>
+        <w:rFonts w:ascii="Wingdings" w:hAnsi="Wingdings" w:hint="default"/>
+      </w:rPr>
+    </w:lvl>
+  </w:abstractNum>
+  <w:abstractNum w:abstractNumId="14" w15:restartNumberingAfterBreak="0">
     <w:nsid w:val="6FE44AD7"/>
     <w:multiLevelType w:val="hybridMultilevel"/>
     <w:tmpl w:val="B334675E"/>
@@ -8660,7 +9143,7 @@
       </w:rPr>
     </w:lvl>
   </w:abstractNum>
-  <w:abstractNum w:abstractNumId="13" w15:restartNumberingAfterBreak="0">
+  <w:abstractNum w:abstractNumId="15" w15:restartNumberingAfterBreak="0">
     <w:nsid w:val="73695BBB"/>
     <w:multiLevelType w:val="hybridMultilevel"/>
     <w:tmpl w:val="E248A672"/>
@@ -8773,7 +9256,7 @@
       </w:rPr>
     </w:lvl>
   </w:abstractNum>
-  <w:abstractNum w:abstractNumId="14" w15:restartNumberingAfterBreak="0">
+  <w:abstractNum w:abstractNumId="16" w15:restartNumberingAfterBreak="0">
     <w:nsid w:val="777B0860"/>
     <w:multiLevelType w:val="multilevel"/>
     <w:tmpl w:val="1786F0DE"/>
@@ -8889,7 +9372,7 @@
       </w:rPr>
     </w:lvl>
   </w:abstractNum>
-  <w:abstractNum w:abstractNumId="15" w15:restartNumberingAfterBreak="0">
+  <w:abstractNum w:abstractNumId="17" w15:restartNumberingAfterBreak="0">
     <w:nsid w:val="79BD2254"/>
     <w:multiLevelType w:val="multilevel"/>
     <w:tmpl w:val="E1A07024"/>
@@ -9003,10 +9486,10 @@
     </w:lvl>
   </w:abstractNum>
   <w:num w:numId="1" w16cid:durableId="2109765652">
-    <w:abstractNumId w:val="15"/>
+    <w:abstractNumId w:val="17"/>
   </w:num>
   <w:num w:numId="2" w16cid:durableId="1513257405">
-    <w:abstractNumId w:val="15"/>
+    <w:abstractNumId w:val="17"/>
     <w:lvlOverride w:ilvl="0">
       <w:lvl w:ilvl="0">
         <w:start w:val="1"/>
@@ -9135,7 +9618,7 @@
     </w:lvlOverride>
   </w:num>
   <w:num w:numId="3" w16cid:durableId="541552127">
-    <w:abstractNumId w:val="15"/>
+    <w:abstractNumId w:val="17"/>
     <w:lvlOverride w:ilvl="0">
       <w:lvl w:ilvl="0">
         <w:start w:val="1"/>
@@ -9264,13 +9747,13 @@
     </w:lvlOverride>
   </w:num>
   <w:num w:numId="4" w16cid:durableId="947084116">
-    <w:abstractNumId w:val="10"/>
+    <w:abstractNumId w:val="11"/>
   </w:num>
   <w:num w:numId="5" w16cid:durableId="595753595">
     <w:abstractNumId w:val="1"/>
   </w:num>
   <w:num w:numId="6" w16cid:durableId="1946420307">
-    <w:abstractNumId w:val="15"/>
+    <w:abstractNumId w:val="17"/>
     <w:lvlOverride w:ilvl="0">
       <w:lvl w:ilvl="0">
         <w:start w:val="1"/>
@@ -9399,7 +9882,7 @@
     </w:lvlOverride>
   </w:num>
   <w:num w:numId="7" w16cid:durableId="963584777">
-    <w:abstractNumId w:val="15"/>
+    <w:abstractNumId w:val="17"/>
   </w:num>
   <w:num w:numId="8" w16cid:durableId="503981716">
     <w:abstractNumId w:val="7"/>
@@ -9408,7 +9891,7 @@
     <w:abstractNumId w:val="6"/>
   </w:num>
   <w:num w:numId="10" w16cid:durableId="216742478">
-    <w:abstractNumId w:val="12"/>
+    <w:abstractNumId w:val="14"/>
   </w:num>
   <w:num w:numId="11" w16cid:durableId="765075388">
     <w:abstractNumId w:val="5"/>
@@ -9417,28 +9900,34 @@
     <w:abstractNumId w:val="3"/>
   </w:num>
   <w:num w:numId="13" w16cid:durableId="1980917498">
-    <w:abstractNumId w:val="9"/>
+    <w:abstractNumId w:val="10"/>
   </w:num>
   <w:num w:numId="14" w16cid:durableId="169568506">
     <w:abstractNumId w:val="0"/>
   </w:num>
   <w:num w:numId="15" w16cid:durableId="1411076814">
-    <w:abstractNumId w:val="14"/>
+    <w:abstractNumId w:val="16"/>
   </w:num>
   <w:num w:numId="16" w16cid:durableId="1526942231">
-    <w:abstractNumId w:val="11"/>
+    <w:abstractNumId w:val="12"/>
   </w:num>
   <w:num w:numId="17" w16cid:durableId="1751654748">
-    <w:abstractNumId w:val="13"/>
+    <w:abstractNumId w:val="15"/>
   </w:num>
   <w:num w:numId="18" w16cid:durableId="414866319">
-    <w:abstractNumId w:val="8"/>
+    <w:abstractNumId w:val="9"/>
   </w:num>
   <w:num w:numId="19" w16cid:durableId="467212236">
     <w:abstractNumId w:val="4"/>
   </w:num>
   <w:num w:numId="20" w16cid:durableId="1301960186">
     <w:abstractNumId w:val="2"/>
+  </w:num>
+  <w:num w:numId="21" w16cid:durableId="1556117574">
+    <w:abstractNumId w:val="8"/>
+  </w:num>
+  <w:num w:numId="22" w16cid:durableId="1119422195">
+    <w:abstractNumId w:val="13"/>
   </w:num>
 </w:numbering>
 </file>

</xml_diff>